<commit_message>
added some tiny stuff
</commit_message>
<xml_diff>
--- a/discussion_draft.docx
+++ b/discussion_draft.docx
@@ -1,6 +1,6 @@
 
 <file path=word/document.xml><?xml version="1.0" encoding="utf-8"?>
-<w:document xmlns:wpc="http://schemas.microsoft.com/office/word/2010/wordprocessingCanvas" xmlns:cx="http://schemas.microsoft.com/office/drawing/2014/chartex" xmlns:cx1="http://schemas.microsoft.com/office/drawing/2015/9/8/chartex" xmlns:mc="http://schemas.openxmlformats.org/markup-compatibility/2006" xmlns:o="urn:schemas-microsoft-com:office:office" xmlns:r="http://schemas.openxmlformats.org/officeDocument/2006/relationships" xmlns:m="http://schemas.openxmlformats.org/officeDocument/2006/math" xmlns:v="urn:schemas-microsoft-com:vml" xmlns:wp14="http://schemas.microsoft.com/office/word/2010/wordprocessingDrawing" xmlns:wp="http://schemas.openxmlformats.org/drawingml/2006/wordprocessingDrawing" xmlns:w10="urn:schemas-microsoft-com:office:word" xmlns:w="http://schemas.openxmlformats.org/wordprocessingml/2006/main" xmlns:w14="http://schemas.microsoft.com/office/word/2010/wordml" xmlns:w15="http://schemas.microsoft.com/office/word/2012/wordml" xmlns:w16se="http://schemas.microsoft.com/office/word/2015/wordml/symex" xmlns:wpg="http://schemas.microsoft.com/office/word/2010/wordprocessingGroup" xmlns:wpi="http://schemas.microsoft.com/office/word/2010/wordprocessingInk" xmlns:wne="http://schemas.microsoft.com/office/word/2006/wordml" xmlns:wps="http://schemas.microsoft.com/office/word/2010/wordprocessingShape" mc:Ignorable="w14 w15 w16se wp14">
+<w:document xmlns:wpc="http://schemas.microsoft.com/office/word/2010/wordprocessingCanvas" xmlns:cx="http://schemas.microsoft.com/office/drawing/2014/chartex" xmlns:cx1="http://schemas.microsoft.com/office/drawing/2015/9/8/chartex" xmlns:cx2="http://schemas.microsoft.com/office/drawing/2015/10/21/chartex" xmlns:cx3="http://schemas.microsoft.com/office/drawing/2016/5/9/chartex" xmlns:cx4="http://schemas.microsoft.com/office/drawing/2016/5/10/chartex" xmlns:cx5="http://schemas.microsoft.com/office/drawing/2016/5/11/chartex" xmlns:cx6="http://schemas.microsoft.com/office/drawing/2016/5/12/chartex" xmlns:cx7="http://schemas.microsoft.com/office/drawing/2016/5/13/chartex" xmlns:cx8="http://schemas.microsoft.com/office/drawing/2016/5/14/chartex" xmlns:mc="http://schemas.openxmlformats.org/markup-compatibility/2006" xmlns:aink="http://schemas.microsoft.com/office/drawing/2016/ink" xmlns:am3d="http://schemas.microsoft.com/office/drawing/2017/model3d" xmlns:o="urn:schemas-microsoft-com:office:office" xmlns:r="http://schemas.openxmlformats.org/officeDocument/2006/relationships" xmlns:m="http://schemas.openxmlformats.org/officeDocument/2006/math" xmlns:v="urn:schemas-microsoft-com:vml" xmlns:wp14="http://schemas.microsoft.com/office/word/2010/wordprocessingDrawing" xmlns:wp="http://schemas.openxmlformats.org/drawingml/2006/wordprocessingDrawing" xmlns:w10="urn:schemas-microsoft-com:office:word" xmlns:w="http://schemas.openxmlformats.org/wordprocessingml/2006/main" xmlns:w14="http://schemas.microsoft.com/office/word/2010/wordml" xmlns:w15="http://schemas.microsoft.com/office/word/2012/wordml" xmlns:w16cex="http://schemas.microsoft.com/office/word/2018/wordml/cex" xmlns:w16cid="http://schemas.microsoft.com/office/word/2016/wordml/cid" xmlns:w16="http://schemas.microsoft.com/office/word/2018/wordml" xmlns:w16sdtdh="http://schemas.microsoft.com/office/word/2020/wordml/sdtdatahash" xmlns:w16se="http://schemas.microsoft.com/office/word/2015/wordml/symex" xmlns:wpg="http://schemas.microsoft.com/office/word/2010/wordprocessingGroup" xmlns:wpi="http://schemas.microsoft.com/office/word/2010/wordprocessingInk" xmlns:wne="http://schemas.microsoft.com/office/word/2006/wordml" xmlns:wps="http://schemas.microsoft.com/office/word/2010/wordprocessingShape" mc:Ignorable="w14 w15 w16se w16cid w16 w16cex w16sdtdh wp14">
   <w:body>
     <w:p>
       <w:r>
@@ -66,15 +66,7 @@
         <w:t>and sustained statin use” vs “not initiating ever”</w:t>
       </w:r>
       <w:r>
-        <w:t xml:space="preserve">. Although this has been remarkably emphasized in </w:t>
-      </w:r>
-      <w:proofErr w:type="spellStart"/>
-      <w:r>
-        <w:t>pharmaco</w:t>
-      </w:r>
-      <w:proofErr w:type="spellEnd"/>
-      <w:r>
-        <w:t xml:space="preserve">-epidemiology guidelines(cite) and previous methodologic papers (cite) specifically on statins, it is surprising that only few studies have considered this design (cite). </w:t>
+        <w:t xml:space="preserve">. Although this has been remarkably emphasized in pharmaco-epidemiology guidelines(cite) and previous methodologic papers (cite) specifically on statins, it is surprising that only few studies have considered this design (cite). </w:t>
       </w:r>
     </w:p>
     <w:p>
@@ -209,7 +201,7 @@
     </w:p>
     <w:p>
       <w:r>
-        <w:t>But, as they say, with great power comes great responsibility. The parametric g-formula is very sensitive to model misspecifications. Since all variables are modeled (the intervention, outcome, competing events, and all included confounders), this method pushes the researcher to understand the nature of each variable, how it was collected and even how it is coded or treated in the dataset. This introduced some challenges during the analysis and fitting of the g-formula. In this study</w:t>
+        <w:t>But, as they say, with great power comes great responsibility. The parametric g-formula is very sensitive to model misspecifications. Since all variables are modeled (the intervention, outcome, competing events, and all included confounders), this method pushes the researcher to understand the nature of each variable, how it was collected and coded or treated in the dataset. This introduced some challenges during the analysis and fitting of the g-formula. In this study</w:t>
       </w:r>
       <w:r>
         <w:t>,</w:t>
@@ -224,15 +216,7 @@
         <w:t xml:space="preserve">, each participant had up to 5 measurements of this variable, and the date of the measurement. </w:t>
       </w:r>
       <w:r>
-        <w:t xml:space="preserve">We also collected other time-varying covariates that were measured during these visits, such as smoking, body mass index, alcohol intake, cholesterol and hypertension treatment. We also included time-varying covariates that represented an incident diagnosis of diabetes, heart disease, cancer. These variables, as well as the outcome of stroke, dementia and death, were collected from several sources such as integration of the </w:t>
-      </w:r>
-      <w:proofErr w:type="spellStart"/>
-      <w:r>
-        <w:t>electronical</w:t>
-      </w:r>
-      <w:proofErr w:type="spellEnd"/>
-      <w:r>
-        <w:t xml:space="preserve"> medical records, and we had specific dates for each variable that were unrelated to the dates of the visit process. </w:t>
+        <w:t xml:space="preserve">We also collected other time-varying covariates that were measured during these visits, such as smoking, body mass index, alcohol intake, cholesterol and hypertension treatment. We also included time-varying covariates that represented an incident diagnosis of diabetes, heart disease, cancer. These variables, as well as the outcome of stroke, dementia and death, were collected from several sources such as integration of the electronical medical records, and we had specific dates for each variable that were unrelated to the dates of the visit process. </w:t>
       </w:r>
     </w:p>
     <w:p>
@@ -279,7 +263,16 @@
         <w:t xml:space="preserve">Then, we set the g-formula parameters to simulate the visit process and to simulate each covariate that was measured at the visits only after each visit was first simulated. As opposed, the variables that are independent of the visit process did not require this specification. This setup lead to better predictions, as we observe </w:t>
       </w:r>
       <w:r>
-        <w:t xml:space="preserve">in Figure 2B. This experience </w:t>
+        <w:t>in Figure 2B</w:t>
+      </w:r>
+      <w:r>
+        <w:t xml:space="preserve">, not just for the systolic blood pressure, but for all </w:t>
+      </w:r>
+      <w:r>
+        <w:t>covariates and outcome predictions</w:t>
+      </w:r>
+      <w:r>
+        <w:t xml:space="preserve">. This experience </w:t>
       </w:r>
       <w:r>
         <w:t>increased my awareness of the additional challenges that remain underexplored in longitudinal studies</w:t>
@@ -291,7 +284,22 @@
         <w:t xml:space="preserve"> </w:t>
       </w:r>
       <w:r>
-        <w:t xml:space="preserve">time we use this kind of data. </w:t>
+        <w:t xml:space="preserve">time we use </w:t>
+      </w:r>
+      <w:r>
+        <w:t xml:space="preserve">longitudinal </w:t>
+      </w:r>
+      <w:r>
+        <w:t>data</w:t>
+      </w:r>
+      <w:r>
+        <w:t xml:space="preserve"> </w:t>
+      </w:r>
+      <w:r>
+        <w:t>that comes from different sources</w:t>
+      </w:r>
+      <w:r>
+        <w:t xml:space="preserve">. </w:t>
       </w:r>
       <w:r>
         <w:t>This highlights how important it is to be familiarized with the data collection process and the data in general. And that the application of the g-formula will be molded to the cohort characteristics and unique features.</w:t>
@@ -316,7 +324,19 @@
     </w:p>
     <w:p>
       <w:r>
-        <w:t>Now that we have discussed the technical challenges</w:t>
+        <w:t xml:space="preserve">Now that </w:t>
+      </w:r>
+      <w:r>
+        <w:t>I</w:t>
+      </w:r>
+      <w:r>
+        <w:t xml:space="preserve"> have </w:t>
+      </w:r>
+      <w:r>
+        <w:t>outlined</w:t>
+      </w:r>
+      <w:r>
+        <w:t xml:space="preserve"> the technical challenges</w:t>
       </w:r>
       <w:r>
         <w:t xml:space="preserve"> to implement this study</w:t>
@@ -369,14 +389,14 @@
         <w:t xml:space="preserve">ions we may consider in as public health interventions. </w:t>
       </w:r>
       <w:r>
-        <w:t xml:space="preserve">This exercise is only intended to complement the larger agenda which yet would include studying the </w:t>
-      </w:r>
-      <w:r>
-        <w:t xml:space="preserve">effect of different </w:t>
+        <w:t xml:space="preserve">This exercise is only intended to </w:t>
       </w:r>
       <w:r>
         <w:lastRenderedPageBreak/>
-        <w:t>antihypertensives</w:t>
+        <w:t xml:space="preserve">complement the larger agenda which yet would include studying the </w:t>
+      </w:r>
+      <w:r>
+        <w:t>effect of different antihypertensives</w:t>
       </w:r>
       <w:r>
         <w:t xml:space="preserve"> and life-style interventions</w:t>
@@ -414,18 +434,72 @@
         <w:t xml:space="preserve">. But Chapter 3 represents a step towards stepping out of the </w:t>
       </w:r>
       <w:r>
-        <w:t xml:space="preserve">dilemma, we can study the effect of biomarkers or other exposures of interest, even if we don’t have the intervention that targets them, as long as we can ask a clear question, being transparent both during the interpretation and limitations of the findings. I believe that this step changes the narrative on what comes next, what would want to measure if we had the chance? </w:t>
-      </w:r>
-    </w:p>
-    <w:p>
-      <w:r>
-        <w:t xml:space="preserve">This step might be straightforward if we already know the interventions that would target the exposure of interest. On the other hand, </w:t>
-      </w:r>
-      <w:r>
-        <w:t>when knowledge is built from a heavily inductive approach, it might be less clear how to grasp the underlying causal question. The latter scenario brings Chapter 4 to discussion.</w:t>
-      </w:r>
-    </w:p>
-    <w:p>
+        <w:t>dilemma</w:t>
+      </w:r>
+      <w:r>
+        <w:t>. I believe</w:t>
+      </w:r>
+      <w:r>
+        <w:t xml:space="preserve"> we can study the effect of biomarkers or other exposures of interest, even if we don’t have the intervention that targets them, as long as we </w:t>
+      </w:r>
+      <w:r>
+        <w:t xml:space="preserve">can be clear about the underlying causal </w:t>
+      </w:r>
+      <w:r>
+        <w:t>question</w:t>
+      </w:r>
+      <w:r>
+        <w:t xml:space="preserve"> of interest</w:t>
+      </w:r>
+      <w:r>
+        <w:t xml:space="preserve"> and </w:t>
+      </w:r>
+      <w:r>
+        <w:t xml:space="preserve">transparent both during the interpretation and limitations of the findings. </w:t>
+      </w:r>
+      <w:r>
+        <w:t xml:space="preserve">This </w:t>
+      </w:r>
+      <w:r>
+        <w:t>process</w:t>
+      </w:r>
+      <w:r>
+        <w:t xml:space="preserve"> might be straightforward if we already know the interventions that would target the exposure of interest</w:t>
+      </w:r>
+      <w:r>
+        <w:t>: we know the interventions that could lower blood pressure just as the interventions to reduce cholesterol</w:t>
+      </w:r>
+      <w:r>
+        <w:t xml:space="preserve">. </w:t>
+      </w:r>
+      <w:r>
+        <w:t>Thi</w:t>
+      </w:r>
+      <w:r>
+        <w:t xml:space="preserve">s thought process becomes more challenging when there is clear (or not yet real) intervention </w:t>
+      </w:r>
+      <w:r>
+        <w:t xml:space="preserve">or when we have a measurement in the dataset that is too far from </w:t>
+      </w:r>
+      <w:proofErr w:type="spellStart"/>
+      <w:r>
+        <w:t>what ever</w:t>
+      </w:r>
+      <w:proofErr w:type="spellEnd"/>
+      <w:r>
+        <w:t xml:space="preserve"> we would have wanted to measure, in these cases, </w:t>
+      </w:r>
+      <w:r>
+        <w:t xml:space="preserve">it might be less clear how to grasp the underlying causal question. </w:t>
+      </w:r>
+    </w:p>
+    <w:p>
+      <w:r>
+        <w:t>The latter scenario brings Chapter 4 to discussion</w:t>
+      </w:r>
+      <w:r>
+        <w:t xml:space="preserve">, but before discussing the aim of the study that represents this chapter, I will briefly outline how this line of research gain interest through-out time. </w:t>
+      </w:r>
       <w:r>
         <w:t>In 1999, Yamada et al. published a paper called “Prevalence and Risks of Dementia in the Japanese Population: RERF’s Adult Health Study Hiroshima Subjects”. The population that was studied was women and men aged 60 and older who resided in Hiroshima</w:t>
       </w:r>
@@ -513,13 +587,7 @@
         <w:t>how much can we learn from these underlying mechanisms of interest</w:t>
       </w:r>
       <w:r>
-        <w:t xml:space="preserve"> if we keep focusing on </w:t>
-      </w:r>
-      <w:r>
-        <w:t>“cancer” a</w:t>
-      </w:r>
-      <w:r>
-        <w:t>s the exposure of interest</w:t>
+        <w:t xml:space="preserve"> if we keep focusing on “cancer” as the exposure of interest</w:t>
       </w:r>
       <w:r>
         <w:t xml:space="preserve">? Likewise, we cannot </w:t>
@@ -530,75 +598,20 @@
     </w:p>
     <w:p>
       <w:r>
-        <w:t>For this reason, in Chapter 4, I take a more deductive approach</w:t>
-      </w:r>
-      <w:r>
-        <w:t xml:space="preserve"> to disentangle potential sources of bias that could explain this inverse association, by first stating out the underlying question of interest. To this matter, I focused in the enzyme Pin-1, which has fascinating mechanisms that affect the brain and </w:t>
-      </w:r>
-      <w:proofErr w:type="spellStart"/>
-      <w:r>
-        <w:t>tumoral</w:t>
-      </w:r>
-      <w:proofErr w:type="spellEnd"/>
-      <w:r>
-        <w:t xml:space="preserve"> cell</w:t>
-      </w:r>
-      <w:r>
-        <w:t>s</w:t>
-      </w:r>
-      <w:r>
-        <w:t xml:space="preserve"> in different ways. Pin-1 is a protein involved in different processes during the cell cycle, such as in cell proliferation, motility and apoptosis. It works as a molecular timer that activates or </w:t>
-      </w:r>
-      <w:r>
-        <w:lastRenderedPageBreak/>
-        <w:t>inactivates different pathways</w:t>
-      </w:r>
-      <w:r>
-        <w:t>, like a switch</w:t>
-      </w:r>
-      <w:r>
-        <w:t>. In cancer, Pin-1 is overstimulated and increases cell proliferation, angiogenesis, migration and invasion, and inhibits apoptosis of tumor cells in several ways</w:t>
-      </w:r>
-      <w:r>
-        <w:t xml:space="preserve">. </w:t>
-      </w:r>
-      <w:r>
-        <w:t xml:space="preserve">In opposite, Pin-1 </w:t>
-      </w:r>
-      <w:r>
-        <w:t>is inhibited in Alzheimer’s disease, and previous studies have shown that Pin1 knockout mice developed a syndrome similar to AD characterized by hyper-phosphorylated tau and neurodegeneration</w:t>
-      </w:r>
-      <w:r>
-        <w:t>[</w:t>
-      </w:r>
-      <w:r>
-        <w:t xml:space="preserve">@lin2020; @drivepin2015; </w:t>
-      </w:r>
-      <w:r>
-        <w:t xml:space="preserve">@driverbiogeront2014; </w:t>
-      </w:r>
-      <w:r>
-        <w:t>@liou2003</w:t>
-      </w:r>
-      <w:r>
-        <w:t>]</w:t>
-      </w:r>
-      <w:r>
-        <w:t>.</w:t>
-      </w:r>
-    </w:p>
-    <w:p>
-      <w:r>
-        <w:t xml:space="preserve">Several observational studies have discussed the Pin-1 pathways </w:t>
-      </w:r>
-      <w:r>
-        <w:t xml:space="preserve">as potential explanation of the inverse association, when using cancer (history and/or incident diagnosis) as the exposure of interest. This follows an inductive approach, </w:t>
+        <w:t xml:space="preserve">Several observational studies have discussed the Pin-1 pathways as potential explanation of the inverse association, when using cancer (history and/or incident diagnosis) as the exposure of interest. This follows an inductive approach, </w:t>
       </w:r>
       <w:r>
         <w:rPr>
           <w:highlight w:val="yellow"/>
         </w:rPr>
-        <w:t>meaning that the analysis and interpretation of data patterns and results came prior to the hypothesis development to answer that particular question</w:t>
+        <w:t xml:space="preserve">meaning that the analysis and interpretation of data patterns and results </w:t>
+      </w:r>
+      <w:r>
+        <w:rPr>
+          <w:highlight w:val="yellow"/>
+        </w:rPr>
+        <w:lastRenderedPageBreak/>
+        <w:t>came prior to the hypothesis development to answer that particular question</w:t>
       </w:r>
       <w:r>
         <w:rPr>
@@ -610,7 +623,60 @@
         <w:t xml:space="preserve"> </w:t>
       </w:r>
       <w:r>
-        <w:t xml:space="preserve">As opposed, in Chapter 4 </w:t>
+        <w:t xml:space="preserve">For this reason, in Chapter 4, I </w:t>
+      </w:r>
+      <w:r>
+        <w:t xml:space="preserve">begin by </w:t>
+      </w:r>
+      <w:r>
+        <w:t>take a more deductive approach</w:t>
+      </w:r>
+      <w:r>
+        <w:t xml:space="preserve"> to disentangle potential sources of bias that could explain this inverse association, by first stating out the underlying question of interest. To this matter, I focused in the enzyme Pin-1, which has fascinating mechanisms that affect the brain and tumoral cell</w:t>
+      </w:r>
+      <w:r>
+        <w:t>s</w:t>
+      </w:r>
+      <w:r>
+        <w:t xml:space="preserve"> in different ways. Pin-1 is a protein involved in different processes during the cell cycle, such as in cell proliferation, motility and apoptosis. It works as a molecular timer that activates or inactivates different pathways</w:t>
+      </w:r>
+      <w:r>
+        <w:t>, like a switch</w:t>
+      </w:r>
+      <w:r>
+        <w:t>. In cancer, Pin-1 is overstimulated and increases cell proliferation, angiogenesis, migration and invasion, and inhibits apoptosis of tumor cells in several ways</w:t>
+      </w:r>
+      <w:r>
+        <w:t xml:space="preserve">. </w:t>
+      </w:r>
+      <w:r>
+        <w:t xml:space="preserve">In opposite, Pin-1 </w:t>
+      </w:r>
+      <w:r>
+        <w:t>is inhibited in Alzheimer’s disease, and previous studies have shown that Pin1 knockout mice developed a syndrome similar to AD characterized by hyper-phosphorylated tau and neurodegeneration</w:t>
+      </w:r>
+      <w:r>
+        <w:t>[</w:t>
+      </w:r>
+      <w:r>
+        <w:t xml:space="preserve">@lin2020; @drivepin2015; @driverbiogeront2014; </w:t>
+      </w:r>
+      <w:r>
+        <w:t>@liou2003</w:t>
+      </w:r>
+      <w:r>
+        <w:t>]</w:t>
+      </w:r>
+      <w:r>
+        <w:t>.</w:t>
+      </w:r>
+    </w:p>
+    <w:p>
+      <w:r>
+        <w:t>In</w:t>
+      </w:r>
+      <w:r>
+        <w:t xml:space="preserve"> Chapter 4 </w:t>
       </w:r>
       <w:r>
         <w:t>we begin by bringing to stage the Pin-1 hypothesis</w:t>
@@ -666,8 +732,6 @@
       <w:r>
         <w:t xml:space="preserve">needed to </w:t>
       </w:r>
-      <w:bookmarkStart w:id="0" w:name="_GoBack"/>
-      <w:bookmarkEnd w:id="0"/>
       <w:r>
         <w:t>study the effect. We exemplify the</w:t>
       </w:r>
@@ -689,9 +753,30 @@
       <w:r>
         <w:t xml:space="preserve"> using data collected from the Rotterdam Study, a population-based cohort study.</w:t>
       </w:r>
-    </w:p>
-    <w:p>
-      <w:r>
+      <w:r>
+        <w:t xml:space="preserve"> In this study, we found that </w:t>
+      </w:r>
+    </w:p>
+    <w:p>
+      <w:r>
+        <w:t xml:space="preserve">In this study we found </w:t>
+      </w:r>
+      <w:r>
+        <w:t xml:space="preserve">that considering cancer as a time-fixed measurement, such as “ever vs. never” introduces </w:t>
+      </w:r>
+      <w:r>
+        <w:t>..</w:t>
+      </w:r>
+    </w:p>
+    <w:p/>
+    <w:p>
+      <w:r>
+        <w:t>: We selected participants without history of dementia at baseline from the Rotterdam Study. We replicated prior design and analytic strategies used in previous studies, by treating cancer as a (i) time-varying vs. (ii) “time-fixed” exposure and computing hazard ratios (HR) with Cox proportional hazard models, with death as a censoring event. Next, we compared the crude and net risk of dementia among participants with and without cancer, using inverse probability weighting to mitigate potential immortal time bias since participants may die before cancer diagnosis. Results: Out of 8899 participants, 1813 (20%) were diagnosed with cancer, of whom 68 (4%) had dementia, and 890 (49%) died. Among those without cancer, 781 (11%) were diagnosed with dementia, and 1341 (19%) died. When cancer was treated as time-varying, HR was 0.9 (0.7–1.2); when treated as a “time-fixed” exposure of ever developing cancer over follow-up, the HR was 0.4 (0.3–0.6). The crude and net risk of dementia in participants with cancer was similar to that in participants without cancer when immortal time bias was addressed (Figure). Conclusions: Several versions of selection bias can be present in different ways, from selecting individuals who survived to have a cancer diagnosis, relying on death as an independent censoring event, and conditioning on survival through hazard ratios. We will further delve into the meaning of the research questions with “cancer” as an exposure, clarifying what can be done about these and other sources of bias.</w:t>
+      </w:r>
+    </w:p>
+    <w:p>
+      <w:r>
+        <w:lastRenderedPageBreak/>
         <w:t xml:space="preserve">The key challenges that arise when we consider “incident cancer diagnosis” as the proxy for Pin-1 expression, specifically in the data collected in the Rotterdam Study are the following: </w:t>
       </w:r>
       <w:r>
@@ -700,7 +785,96 @@
     </w:p>
     <w:p>
       <w:r>
-        <w:t xml:space="preserve">Even more, how can we understand potential sources of bias if  </w:t>
+        <w:rPr>
+          <w:rFonts w:ascii="Times New Roman" w:hAnsi="Times New Roman" w:cs="Times New Roman"/>
+        </w:rPr>
+        <w:t>Using Scenario A’s analytic design and without adjusting for confounding or selection bias due to conditioning on death, we observe a protective association with a risk ratio (RR) of 0.7</w:t>
+      </w:r>
+      <w:r>
+        <w:rPr>
+          <w:rFonts w:ascii="Times New Roman" w:hAnsi="Times New Roman" w:cs="Times New Roman"/>
+        </w:rPr>
+        <w:t>X</w:t>
+      </w:r>
+      <w:r>
+        <w:rPr>
+          <w:rFonts w:ascii="Times New Roman" w:hAnsi="Times New Roman" w:cs="Times New Roman"/>
+        </w:rPr>
+        <w:t xml:space="preserve"> (95% Confidence interval: 0.49,</w:t>
+      </w:r>
+      <w:r>
+        <w:rPr>
+          <w:rFonts w:ascii="Times New Roman" w:hAnsi="Times New Roman" w:cs="Times New Roman"/>
+        </w:rPr>
+        <w:t xml:space="preserve"> </w:t>
+      </w:r>
+      <w:r>
+        <w:rPr>
+          <w:rFonts w:ascii="Times New Roman" w:hAnsi="Times New Roman" w:cs="Times New Roman"/>
+        </w:rPr>
+        <w:t>0.93) and a hazard ratio (HR) of 0.52 (95%CI: 0.39,</w:t>
+      </w:r>
+      <w:r>
+        <w:rPr>
+          <w:rFonts w:ascii="Times New Roman" w:hAnsi="Times New Roman" w:cs="Times New Roman"/>
+        </w:rPr>
+        <w:t xml:space="preserve"> </w:t>
+      </w:r>
+      <w:r>
+        <w:rPr>
+          <w:rFonts w:ascii="Times New Roman" w:hAnsi="Times New Roman" w:cs="Times New Roman"/>
+        </w:rPr>
+        <w:t>0.69). Though adjusting for measured confounding only minimally change</w:t>
+      </w:r>
+      <w:r>
+        <w:rPr>
+          <w:rFonts w:ascii="Times New Roman" w:hAnsi="Times New Roman" w:cs="Times New Roman"/>
+        </w:rPr>
+        <w:t>d</w:t>
+      </w:r>
+      <w:r>
+        <w:rPr>
+          <w:rFonts w:ascii="Times New Roman" w:hAnsi="Times New Roman" w:cs="Times New Roman"/>
+        </w:rPr>
+        <w:t xml:space="preserve"> the observed association, the association is closer to the null after including censoring weights for death </w:t>
+      </w:r>
+      <w:r>
+        <w:rPr>
+          <w:rFonts w:ascii="Times New Roman" w:hAnsi="Times New Roman" w:cs="Times New Roman"/>
+          <w:highlight w:val="yellow"/>
+        </w:rPr>
+        <w:t>[RR: 0.91 (95%CI: 0.65, 1.19); HR: 0.72 (95%CI: 0.54, 0.98)]</w:t>
+      </w:r>
+      <w:r>
+        <w:rPr>
+          <w:rFonts w:ascii="Times New Roman" w:hAnsi="Times New Roman" w:cs="Times New Roman"/>
+        </w:rPr>
+        <w:t xml:space="preserve">. In contrast, using Scenario B’s analytic design, the </w:t>
+      </w:r>
+      <w:r>
+        <w:rPr>
+          <w:rFonts w:ascii="Times New Roman" w:hAnsi="Times New Roman" w:cs="Times New Roman"/>
+          <w:highlight w:val="yellow"/>
+        </w:rPr>
+        <w:t>fully adjusted model results in a RR of: 1.05 (95%CI: 0.79, 1.29) and a HR of 1.09 (95%CI: 0.8X, 1.5X),</w:t>
+      </w:r>
+      <w:r>
+        <w:rPr>
+          <w:rFonts w:ascii="Times New Roman" w:hAnsi="Times New Roman" w:cs="Times New Roman"/>
+        </w:rPr>
+        <w:t xml:space="preserve"> though confidence intervals cross the null. The cumulative incidence curves for both groups, under </w:t>
+      </w:r>
+      <w:r>
+        <w:rPr>
+          <w:rFonts w:ascii="Times New Roman" w:hAnsi="Times New Roman" w:cs="Times New Roman"/>
+        </w:rPr>
+        <w:t>S</w:t>
+      </w:r>
+      <w:r>
+        <w:rPr>
+          <w:rFonts w:ascii="Times New Roman" w:hAnsi="Times New Roman" w:cs="Times New Roman"/>
+        </w:rPr>
+        <w:t>cenarios A and B, reflect that the difference between groups changes over time and flips direction when considering cancer as a time-varying proxy.</w:t>
       </w:r>
     </w:p>
     <w:p>
@@ -730,13 +904,80 @@
     </w:p>
     <w:p>
       <w:r>
-        <w:t xml:space="preserve">This might be more </w:t>
+        <w:t xml:space="preserve">As I will discuss in more depth </w:t>
+      </w:r>
+      <w:r>
+        <w:t>in the following paragraphs</w:t>
+      </w:r>
+      <w:r>
+        <w:t xml:space="preserve">, </w:t>
+      </w:r>
+      <w:r>
+        <w:t xml:space="preserve">when death is a competing event, the causal contrast (or </w:t>
       </w:r>
       <w:proofErr w:type="spellStart"/>
       <w:r>
-        <w:t>challengi</w:t>
+        <w:t>estimand</w:t>
       </w:r>
       <w:proofErr w:type="spellEnd"/>
+      <w:r>
+        <w:t xml:space="preserve">) of interests need to have death as part of it’s definition. To this matter, I chose </w:t>
+      </w:r>
+      <w:r>
+        <w:t xml:space="preserve">to estimate the controlled direct effect, </w:t>
+      </w:r>
+      <w:r>
+        <w:t xml:space="preserve">which represents a question </w:t>
+      </w:r>
+      <w:r>
+        <w:t xml:space="preserve">were death could have been eliminated through-out the </w:t>
+      </w:r>
+      <w:r>
+        <w:t xml:space="preserve">follow-up. </w:t>
+      </w:r>
+      <w:r>
+        <w:t>Th</w:t>
+      </w:r>
+      <w:r>
+        <w:t xml:space="preserve">e relevance of this question </w:t>
+      </w:r>
+      <w:r>
+        <w:t>is</w:t>
+      </w:r>
+      <w:r>
+        <w:t xml:space="preserve"> debatable, since it does not represent </w:t>
+      </w:r>
+      <w:r>
+        <w:t>a real-world scenario</w:t>
+      </w:r>
+      <w:r>
+        <w:t xml:space="preserve">. I chose this </w:t>
+      </w:r>
+      <w:proofErr w:type="spellStart"/>
+      <w:r>
+        <w:t>estimand</w:t>
+      </w:r>
+      <w:proofErr w:type="spellEnd"/>
+      <w:r>
+        <w:t xml:space="preserve"> because the intention was to isolate the direct effect of cancer in dementia, that is not mediated through death. </w:t>
+      </w:r>
+      <w:r>
+        <w:t xml:space="preserve">Although there are novel estimands to answer this question, I chose this for two reasons, </w:t>
+      </w:r>
+      <w:r>
+        <w:t xml:space="preserve">1) it is an </w:t>
+      </w:r>
+      <w:proofErr w:type="spellStart"/>
+      <w:r>
+        <w:t>estimand</w:t>
+      </w:r>
+      <w:proofErr w:type="spellEnd"/>
+      <w:r>
+        <w:t xml:space="preserve"> that isolates the direct effect, 2) most other studies treat death as a censoring event, but do not evoke the independent censoring assumption. Even worse, some authors have misleadingly </w:t>
+      </w:r>
+      <w:r>
+        <w:t>refer to censoring as ignoring, such as Frain et al. [@frain]</w:t>
+      </w:r>
     </w:p>
     <w:sectPr>
       <w:pgSz w:w="12240" w:h="15840"/>
@@ -749,7 +990,7 @@
 </file>
 
 <file path=word/numbering.xml><?xml version="1.0" encoding="utf-8"?>
-<w:numbering xmlns:wpc="http://schemas.microsoft.com/office/word/2010/wordprocessingCanvas" xmlns:cx="http://schemas.microsoft.com/office/drawing/2014/chartex" xmlns:cx1="http://schemas.microsoft.com/office/drawing/2015/9/8/chartex" xmlns:mc="http://schemas.openxmlformats.org/markup-compatibility/2006" xmlns:o="urn:schemas-microsoft-com:office:office" xmlns:r="http://schemas.openxmlformats.org/officeDocument/2006/relationships" xmlns:m="http://schemas.openxmlformats.org/officeDocument/2006/math" xmlns:v="urn:schemas-microsoft-com:vml" xmlns:wp14="http://schemas.microsoft.com/office/word/2010/wordprocessingDrawing" xmlns:wp="http://schemas.openxmlformats.org/drawingml/2006/wordprocessingDrawing" xmlns:w10="urn:schemas-microsoft-com:office:word" xmlns:w="http://schemas.openxmlformats.org/wordprocessingml/2006/main" xmlns:w14="http://schemas.microsoft.com/office/word/2010/wordml" xmlns:w15="http://schemas.microsoft.com/office/word/2012/wordml" xmlns:w16se="http://schemas.microsoft.com/office/word/2015/wordml/symex" xmlns:wpg="http://schemas.microsoft.com/office/word/2010/wordprocessingGroup" xmlns:wpi="http://schemas.microsoft.com/office/word/2010/wordprocessingInk" xmlns:wne="http://schemas.microsoft.com/office/word/2006/wordml" xmlns:wps="http://schemas.microsoft.com/office/word/2010/wordprocessingShape" mc:Ignorable="w14 w15 w16se wp14">
+<w:numbering xmlns:wpc="http://schemas.microsoft.com/office/word/2010/wordprocessingCanvas" xmlns:cx="http://schemas.microsoft.com/office/drawing/2014/chartex" xmlns:cx1="http://schemas.microsoft.com/office/drawing/2015/9/8/chartex" xmlns:cx2="http://schemas.microsoft.com/office/drawing/2015/10/21/chartex" xmlns:cx3="http://schemas.microsoft.com/office/drawing/2016/5/9/chartex" xmlns:cx4="http://schemas.microsoft.com/office/drawing/2016/5/10/chartex" xmlns:cx5="http://schemas.microsoft.com/office/drawing/2016/5/11/chartex" xmlns:cx6="http://schemas.microsoft.com/office/drawing/2016/5/12/chartex" xmlns:cx7="http://schemas.microsoft.com/office/drawing/2016/5/13/chartex" xmlns:cx8="http://schemas.microsoft.com/office/drawing/2016/5/14/chartex" xmlns:mc="http://schemas.openxmlformats.org/markup-compatibility/2006" xmlns:aink="http://schemas.microsoft.com/office/drawing/2016/ink" xmlns:am3d="http://schemas.microsoft.com/office/drawing/2017/model3d" xmlns:o="urn:schemas-microsoft-com:office:office" xmlns:r="http://schemas.openxmlformats.org/officeDocument/2006/relationships" xmlns:m="http://schemas.openxmlformats.org/officeDocument/2006/math" xmlns:v="urn:schemas-microsoft-com:vml" xmlns:wp14="http://schemas.microsoft.com/office/word/2010/wordprocessingDrawing" xmlns:wp="http://schemas.openxmlformats.org/drawingml/2006/wordprocessingDrawing" xmlns:w10="urn:schemas-microsoft-com:office:word" xmlns:w="http://schemas.openxmlformats.org/wordprocessingml/2006/main" xmlns:w14="http://schemas.microsoft.com/office/word/2010/wordml" xmlns:w15="http://schemas.microsoft.com/office/word/2012/wordml" xmlns:w16cex="http://schemas.microsoft.com/office/word/2018/wordml/cex" xmlns:w16cid="http://schemas.microsoft.com/office/word/2016/wordml/cid" xmlns:w16="http://schemas.microsoft.com/office/word/2018/wordml" xmlns:w16sdtdh="http://schemas.microsoft.com/office/word/2020/wordml/sdtdatahash" xmlns:w16se="http://schemas.microsoft.com/office/word/2015/wordml/symex" xmlns:wpg="http://schemas.microsoft.com/office/word/2010/wordprocessingGroup" xmlns:wpi="http://schemas.microsoft.com/office/word/2010/wordprocessingInk" xmlns:wne="http://schemas.microsoft.com/office/word/2006/wordml" xmlns:wps="http://schemas.microsoft.com/office/word/2010/wordprocessingShape" mc:Ignorable="w14 w15 w16se w16cid w16 w16cex w16sdtdh wp14">
   <w:abstractNum w:abstractNumId="0" w15:restartNumberingAfterBreak="0">
     <w:nsid w:val="72336A8B"/>
     <w:multiLevelType w:val="hybridMultilevel"/>
@@ -869,7 +1110,7 @@
 </file>
 
 <file path=word/styles.xml><?xml version="1.0" encoding="utf-8"?>
-<w:styles xmlns:mc="http://schemas.openxmlformats.org/markup-compatibility/2006" xmlns:r="http://schemas.openxmlformats.org/officeDocument/2006/relationships" xmlns:w="http://schemas.openxmlformats.org/wordprocessingml/2006/main" xmlns:w14="http://schemas.microsoft.com/office/word/2010/wordml" xmlns:w15="http://schemas.microsoft.com/office/word/2012/wordml" xmlns:w16se="http://schemas.microsoft.com/office/word/2015/wordml/symex" mc:Ignorable="w14 w15 w16se">
+<w:styles xmlns:mc="http://schemas.openxmlformats.org/markup-compatibility/2006" xmlns:r="http://schemas.openxmlformats.org/officeDocument/2006/relationships" xmlns:w="http://schemas.openxmlformats.org/wordprocessingml/2006/main" xmlns:w14="http://schemas.microsoft.com/office/word/2010/wordml" xmlns:w15="http://schemas.microsoft.com/office/word/2012/wordml" xmlns:w16cex="http://schemas.microsoft.com/office/word/2018/wordml/cex" xmlns:w16cid="http://schemas.microsoft.com/office/word/2016/wordml/cid" xmlns:w16="http://schemas.microsoft.com/office/word/2018/wordml" xmlns:w16sdtdh="http://schemas.microsoft.com/office/word/2020/wordml/sdtdatahash" xmlns:w16se="http://schemas.microsoft.com/office/word/2015/wordml/symex" mc:Ignorable="w14 w15 w16se w16cid w16 w16cex w16sdtdh">
   <w:docDefaults>
     <w:rPrDefault>
       <w:rPr>
@@ -885,7 +1126,7 @@
       </w:pPr>
     </w:pPrDefault>
   </w:docDefaults>
-  <w:latentStyles w:defLockedState="0" w:defUIPriority="99" w:defSemiHidden="0" w:defUnhideWhenUsed="0" w:defQFormat="0" w:count="371">
+  <w:latentStyles w:defLockedState="0" w:defUIPriority="99" w:defSemiHidden="0" w:defUnhideWhenUsed="0" w:defQFormat="0" w:count="376">
     <w:lsdException w:name="Normal" w:uiPriority="0" w:qFormat="1"/>
     <w:lsdException w:name="heading 1" w:uiPriority="9" w:qFormat="1"/>
     <w:lsdException w:name="heading 2" w:semiHidden="1" w:uiPriority="9" w:unhideWhenUsed="1" w:qFormat="1"/>
@@ -916,7 +1157,7 @@
     <w:lsdException w:name="toc 9" w:semiHidden="1" w:uiPriority="39" w:unhideWhenUsed="1"/>
     <w:lsdException w:name="Normal Indent" w:semiHidden="1" w:unhideWhenUsed="1"/>
     <w:lsdException w:name="footnote text" w:semiHidden="1" w:unhideWhenUsed="1"/>
-    <w:lsdException w:name="annotation text" w:semiHidden="1" w:unhideWhenUsed="1"/>
+    <w:lsdException w:name="annotation text" w:semiHidden="1" w:uiPriority="0" w:unhideWhenUsed="1"/>
     <w:lsdException w:name="header" w:semiHidden="1" w:unhideWhenUsed="1"/>
     <w:lsdException w:name="footer" w:semiHidden="1" w:unhideWhenUsed="1"/>
     <w:lsdException w:name="index heading" w:semiHidden="1" w:unhideWhenUsed="1"/>
@@ -925,7 +1166,7 @@
     <w:lsdException w:name="envelope address" w:semiHidden="1" w:unhideWhenUsed="1"/>
     <w:lsdException w:name="envelope return" w:semiHidden="1" w:unhideWhenUsed="1"/>
     <w:lsdException w:name="footnote reference" w:semiHidden="1" w:unhideWhenUsed="1"/>
-    <w:lsdException w:name="annotation reference" w:semiHidden="1" w:unhideWhenUsed="1"/>
+    <w:lsdException w:name="annotation reference" w:semiHidden="1" w:uiPriority="0" w:unhideWhenUsed="1"/>
     <w:lsdException w:name="line number" w:semiHidden="1" w:unhideWhenUsed="1"/>
     <w:lsdException w:name="page number" w:semiHidden="1" w:unhideWhenUsed="1"/>
     <w:lsdException w:name="endnote reference" w:semiHidden="1" w:unhideWhenUsed="1"/>
@@ -991,7 +1232,6 @@
     <w:lsdException w:name="HTML Sample" w:semiHidden="1" w:unhideWhenUsed="1"/>
     <w:lsdException w:name="HTML Typewriter" w:semiHidden="1" w:unhideWhenUsed="1"/>
     <w:lsdException w:name="HTML Variable" w:semiHidden="1" w:unhideWhenUsed="1"/>
-    <w:lsdException w:name="Normal Table" w:semiHidden="1" w:unhideWhenUsed="1"/>
     <w:lsdException w:name="annotation subject" w:semiHidden="1" w:unhideWhenUsed="1"/>
     <w:lsdException w:name="No List" w:semiHidden="1" w:unhideWhenUsed="1"/>
     <w:lsdException w:name="Outline List 1" w:semiHidden="1" w:unhideWhenUsed="1"/>
@@ -1034,11 +1274,8 @@
     <w:lsdException w:name="Table Contemporary" w:semiHidden="1" w:unhideWhenUsed="1"/>
     <w:lsdException w:name="Table Elegant" w:semiHidden="1" w:unhideWhenUsed="1"/>
     <w:lsdException w:name="Table Professional" w:semiHidden="1" w:unhideWhenUsed="1"/>
-    <w:lsdException w:name="Table Subtle 1" w:semiHidden="1" w:unhideWhenUsed="1"/>
     <w:lsdException w:name="Table Subtle 2" w:semiHidden="1" w:unhideWhenUsed="1"/>
     <w:lsdException w:name="Table Web 1" w:semiHidden="1" w:unhideWhenUsed="1"/>
-    <w:lsdException w:name="Table Web 2" w:semiHidden="1" w:unhideWhenUsed="1"/>
-    <w:lsdException w:name="Table Web 3" w:semiHidden="1" w:unhideWhenUsed="1"/>
     <w:lsdException w:name="Balloon Text" w:semiHidden="1" w:unhideWhenUsed="1"/>
     <w:lsdException w:name="Table Grid" w:uiPriority="59"/>
     <w:lsdException w:name="Table Theme" w:semiHidden="1" w:unhideWhenUsed="1"/>
@@ -1257,6 +1494,11 @@
     <w:lsdException w:name="List Table 5 Dark Accent 6" w:uiPriority="50"/>
     <w:lsdException w:name="List Table 6 Colorful Accent 6" w:uiPriority="51"/>
     <w:lsdException w:name="List Table 7 Colorful Accent 6" w:uiPriority="52"/>
+    <w:lsdException w:name="Mention" w:semiHidden="1" w:unhideWhenUsed="1"/>
+    <w:lsdException w:name="Smart Hyperlink" w:semiHidden="1" w:unhideWhenUsed="1"/>
+    <w:lsdException w:name="Hashtag" w:semiHidden="1" w:unhideWhenUsed="1"/>
+    <w:lsdException w:name="Unresolved Mention" w:semiHidden="1" w:unhideWhenUsed="1"/>
+    <w:lsdException w:name="Smart Link" w:semiHidden="1" w:unhideWhenUsed="1"/>
   </w:latentStyles>
   <w:style w:type="paragraph" w:default="1" w:styleId="Normal">
     <w:name w:val="Normal"/>
@@ -1322,6 +1564,41 @@
     <w:rPr>
       <w:sz w:val="24"/>
       <w:szCs w:val="24"/>
+    </w:rPr>
+  </w:style>
+  <w:style w:type="character" w:styleId="CommentReference">
+    <w:name w:val="annotation reference"/>
+    <w:basedOn w:val="DefaultParagraphFont"/>
+    <w:semiHidden/>
+    <w:unhideWhenUsed/>
+    <w:rsid w:val="0051736E"/>
+    <w:rPr>
+      <w:sz w:val="16"/>
+      <w:szCs w:val="16"/>
+    </w:rPr>
+  </w:style>
+  <w:style w:type="paragraph" w:styleId="CommentText">
+    <w:name w:val="annotation text"/>
+    <w:basedOn w:val="Normal"/>
+    <w:link w:val="CommentTextChar"/>
+    <w:unhideWhenUsed/>
+    <w:rsid w:val="0051736E"/>
+    <w:pPr>
+      <w:spacing w:line="240" w:lineRule="auto"/>
+    </w:pPr>
+    <w:rPr>
+      <w:sz w:val="20"/>
+      <w:szCs w:val="20"/>
+    </w:rPr>
+  </w:style>
+  <w:style w:type="character" w:customStyle="1" w:styleId="CommentTextChar">
+    <w:name w:val="Comment Text Char"/>
+    <w:basedOn w:val="DefaultParagraphFont"/>
+    <w:link w:val="CommentText"/>
+    <w:rsid w:val="0051736E"/>
+    <w:rPr>
+      <w:sz w:val="20"/>
+      <w:szCs w:val="20"/>
     </w:rPr>
   </w:style>
 </w:styles>

</xml_diff>